<commit_message>
Fixed Database + Sprint Retrospect
Tasked completed
-Sign up page sends info to sql database
--Autoincrament of ID not working.
-login page checks database to match input
-completed sprint Retrospect
</commit_message>
<xml_diff>
--- a/Module Assignments/Module 3/Jonesk_Sprint Retrospective.docx
+++ b/Module Assignments/Module 3/Jonesk_Sprint Retrospective.docx
@@ -1,6 +1,6 @@
 
 <file path=word/document.xml><?xml version="1.0" encoding="utf-8"?>
-<w:document xmlns:wpc="http://schemas.microsoft.com/office/word/2010/wordprocessingCanvas" xmlns:cx="http://schemas.microsoft.com/office/drawing/2014/chartex" xmlns:cx1="http://schemas.microsoft.com/office/drawing/2015/9/8/chartex" xmlns:cx2="http://schemas.microsoft.com/office/drawing/2015/10/21/chartex" xmlns:cx3="http://schemas.microsoft.com/office/drawing/2016/5/9/chartex" xmlns:cx4="http://schemas.microsoft.com/office/drawing/2016/5/10/chartex" xmlns:cx5="http://schemas.microsoft.com/office/drawing/2016/5/11/chartex" xmlns:cx6="http://schemas.microsoft.com/office/drawing/2016/5/12/chartex" xmlns:cx7="http://schemas.microsoft.com/office/drawing/2016/5/13/chartex" xmlns:cx8="http://schemas.microsoft.com/office/drawing/2016/5/14/chartex" xmlns:mc="http://schemas.openxmlformats.org/markup-compatibility/2006" xmlns:aink="http://schemas.microsoft.com/office/drawing/2016/ink" xmlns:am3d="http://schemas.microsoft.com/office/drawing/2017/model3d" xmlns:o="urn:schemas-microsoft-com:office:office" xmlns:r="http://schemas.openxmlformats.org/officeDocument/2006/relationships" xmlns:m="http://schemas.openxmlformats.org/officeDocument/2006/math" xmlns:v="urn:schemas-microsoft-com:vml" xmlns:wp14="http://schemas.microsoft.com/office/word/2010/wordprocessingDrawing" xmlns:wp="http://schemas.openxmlformats.org/drawingml/2006/wordprocessingDrawing" xmlns:w10="urn:schemas-microsoft-com:office:word" xmlns:w="http://schemas.openxmlformats.org/wordprocessingml/2006/main" xmlns:w14="http://schemas.microsoft.com/office/word/2010/wordml" xmlns:w15="http://schemas.microsoft.com/office/word/2012/wordml" xmlns:w16cid="http://schemas.microsoft.com/office/word/2016/wordml/cid" xmlns:w16se="http://schemas.microsoft.com/office/word/2015/wordml/symex" xmlns:wpg="http://schemas.microsoft.com/office/word/2010/wordprocessingGroup" xmlns:wpi="http://schemas.microsoft.com/office/word/2010/wordprocessingInk" xmlns:wne="http://schemas.microsoft.com/office/word/2006/wordml" xmlns:wps="http://schemas.microsoft.com/office/word/2010/wordprocessingShape" mc:Ignorable="w14 w15 w16se w16cid wp14">
+<w:document xmlns:wpc="http://schemas.microsoft.com/office/word/2010/wordprocessingCanvas" xmlns:cx="http://schemas.microsoft.com/office/drawing/2014/chartex" xmlns:cx1="http://schemas.microsoft.com/office/drawing/2015/9/8/chartex" xmlns:cx2="http://schemas.microsoft.com/office/drawing/2015/10/21/chartex" xmlns:cx3="http://schemas.microsoft.com/office/drawing/2016/5/9/chartex" xmlns:cx4="http://schemas.microsoft.com/office/drawing/2016/5/10/chartex" xmlns:cx5="http://schemas.microsoft.com/office/drawing/2016/5/11/chartex" xmlns:cx6="http://schemas.microsoft.com/office/drawing/2016/5/12/chartex" xmlns:cx7="http://schemas.microsoft.com/office/drawing/2016/5/13/chartex" xmlns:cx8="http://schemas.microsoft.com/office/drawing/2016/5/14/chartex" xmlns:mc="http://schemas.openxmlformats.org/markup-compatibility/2006" xmlns:aink="http://schemas.microsoft.com/office/drawing/2016/ink" xmlns:am3d="http://schemas.microsoft.com/office/drawing/2017/model3d" xmlns:o="urn:schemas-microsoft-com:office:office" xmlns:oel="http://schemas.microsoft.com/office/2019/extlst" xmlns:r="http://schemas.openxmlformats.org/officeDocument/2006/relationships" xmlns:m="http://schemas.openxmlformats.org/officeDocument/2006/math" xmlns:v="urn:schemas-microsoft-com:vml" xmlns:wp14="http://schemas.microsoft.com/office/word/2010/wordprocessingDrawing" xmlns:wp="http://schemas.openxmlformats.org/drawingml/2006/wordprocessingDrawing" xmlns:w10="urn:schemas-microsoft-com:office:word" xmlns:w="http://schemas.openxmlformats.org/wordprocessingml/2006/main" xmlns:w14="http://schemas.microsoft.com/office/word/2010/wordml" xmlns:w15="http://schemas.microsoft.com/office/word/2012/wordml" xmlns:w16cex="http://schemas.microsoft.com/office/word/2018/wordml/cex" xmlns:w16cid="http://schemas.microsoft.com/office/word/2016/wordml/cid" xmlns:w16="http://schemas.microsoft.com/office/word/2018/wordml" xmlns:w16sdtdh="http://schemas.microsoft.com/office/word/2020/wordml/sdtdatahash" xmlns:w16se="http://schemas.microsoft.com/office/word/2015/wordml/symex" xmlns:wpg="http://schemas.microsoft.com/office/word/2010/wordprocessingGroup" xmlns:wpi="http://schemas.microsoft.com/office/word/2010/wordprocessingInk" xmlns:wne="http://schemas.microsoft.com/office/word/2006/wordml" xmlns:wps="http://schemas.microsoft.com/office/word/2010/wordprocessingShape" mc:Ignorable="w14 w15 w16se w16cid w16 w16cex w16sdtdh wp14">
   <w:body>
     <w:p>
       <w:pPr>
@@ -16,7 +16,34 @@
         <w:ind w:firstLine="720"/>
       </w:pPr>
       <w:r>
-        <w:t>The thing that went well in this spring was developing a clean and concise web page that was easy to navigate.</w:t>
+        <w:t xml:space="preserve">The thing that went </w:t>
+      </w:r>
+      <w:r>
+        <w:t>well</w:t>
+      </w:r>
+      <w:r>
+        <w:t xml:space="preserve"> this spring was developing a clea</w:t>
+      </w:r>
+      <w:r>
+        <w:t>r</w:t>
+      </w:r>
+      <w:r>
+        <w:t xml:space="preserve"> and concise web page that was easy to navigate.</w:t>
+      </w:r>
+      <w:r>
+        <w:t xml:space="preserve"> As this was my first time working with Flask, I was proud </w:t>
+      </w:r>
+      <w:r>
+        <w:t>of</w:t>
+      </w:r>
+      <w:r>
+        <w:t xml:space="preserve"> how much progress I made and how the development of the website went smoothly. </w:t>
+      </w:r>
+      <w:r>
+        <w:t>The utilization of ChatGPT also</w:t>
+      </w:r>
+      <w:r>
+        <w:t xml:space="preserve"> helped flesh out the website using AI imaging.</w:t>
       </w:r>
     </w:p>
     <w:p>
@@ -24,18 +51,24 @@
         <w:ind w:firstLine="720"/>
       </w:pPr>
       <w:r>
-        <w:t xml:space="preserve">My main issue with this </w:t>
-      </w:r>
-      <w:r>
-        <w:t xml:space="preserve">sprint was tools that were to be utilized for this program. From the start of the sprint, the class was introduced to a multitude of applications to use </w:t>
+        <w:t>Although t</w:t>
+      </w:r>
+      <w:r>
+        <w:t>here were some minor issues during this sprint</w:t>
+      </w:r>
+      <w:r>
+        <w:t>,</w:t>
+      </w:r>
+      <w:r>
+        <w:t xml:space="preserve"> there were no severe issues that hindered the project’s progress. Tools such as </w:t>
       </w:r>
       <w:proofErr w:type="spellStart"/>
       <w:r>
-        <w:t>strickly</w:t>
+        <w:t>Github’s</w:t>
       </w:r>
       <w:proofErr w:type="spellEnd"/>
       <w:r>
-        <w:t xml:space="preserve"> for Flask/Python applications. </w:t>
+        <w:t xml:space="preserve"> project board helped organize the tasks that needed to be completed and in what order they should be focused on. Another tool that was utilized during this project that mitigates issues was ChatGPT. Due to my partner leaving the group without warning, I was forced to work and learn Flask on my own. For any tasks that seemed complex, I utilized ChatGPT to point me in the right direction in solving a specific issue. </w:t>
       </w:r>
     </w:p>
     <w:p>
@@ -43,10 +76,17 @@
         <w:ind w:firstLine="720"/>
       </w:pPr>
       <w:r>
-        <w:t xml:space="preserve">An improvement for the discussed issue is having a solid </w:t>
-      </w:r>
-      <w:bookmarkStart w:id="0" w:name="_GoBack"/>
-      <w:bookmarkEnd w:id="0"/>
+        <w:t xml:space="preserve">I do not believe there could be any improvements that could be made for this sprint. Although </w:t>
+      </w:r>
+      <w:r>
+        <w:t xml:space="preserve">it was a rocky start at the beginning of the sprint; being introduced to multiple topics in such a </w:t>
+      </w:r>
+      <w:r>
+        <w:t>small time</w:t>
+      </w:r>
+      <w:r>
+        <w:t>frame, I felt we, as a class, were given enough freedom with our projects that it was not so overwhelming later down the project’s timeline.</w:t>
+      </w:r>
     </w:p>
     <w:sectPr>
       <w:headerReference w:type="default" r:id="rId6"/>
@@ -60,7 +100,7 @@
 </file>
 
 <file path=word/endnotes.xml><?xml version="1.0" encoding="utf-8"?>
-<w:endnotes xmlns:wpc="http://schemas.microsoft.com/office/word/2010/wordprocessingCanvas" xmlns:cx="http://schemas.microsoft.com/office/drawing/2014/chartex" xmlns:cx1="http://schemas.microsoft.com/office/drawing/2015/9/8/chartex" xmlns:cx2="http://schemas.microsoft.com/office/drawing/2015/10/21/chartex" xmlns:cx3="http://schemas.microsoft.com/office/drawing/2016/5/9/chartex" xmlns:cx4="http://schemas.microsoft.com/office/drawing/2016/5/10/chartex" xmlns:cx5="http://schemas.microsoft.com/office/drawing/2016/5/11/chartex" xmlns:cx6="http://schemas.microsoft.com/office/drawing/2016/5/12/chartex" xmlns:cx7="http://schemas.microsoft.com/office/drawing/2016/5/13/chartex" xmlns:cx8="http://schemas.microsoft.com/office/drawing/2016/5/14/chartex" xmlns:mc="http://schemas.openxmlformats.org/markup-compatibility/2006" xmlns:aink="http://schemas.microsoft.com/office/drawing/2016/ink" xmlns:am3d="http://schemas.microsoft.com/office/drawing/2017/model3d" xmlns:o="urn:schemas-microsoft-com:office:office" xmlns:r="http://schemas.openxmlformats.org/officeDocument/2006/relationships" xmlns:m="http://schemas.openxmlformats.org/officeDocument/2006/math" xmlns:v="urn:schemas-microsoft-com:vml" xmlns:wp14="http://schemas.microsoft.com/office/word/2010/wordprocessingDrawing" xmlns:wp="http://schemas.openxmlformats.org/drawingml/2006/wordprocessingDrawing" xmlns:w10="urn:schemas-microsoft-com:office:word" xmlns:w="http://schemas.openxmlformats.org/wordprocessingml/2006/main" xmlns:w14="http://schemas.microsoft.com/office/word/2010/wordml" xmlns:w15="http://schemas.microsoft.com/office/word/2012/wordml" xmlns:w16cid="http://schemas.microsoft.com/office/word/2016/wordml/cid" xmlns:w16se="http://schemas.microsoft.com/office/word/2015/wordml/symex" xmlns:wpg="http://schemas.microsoft.com/office/word/2010/wordprocessingGroup" xmlns:wpi="http://schemas.microsoft.com/office/word/2010/wordprocessingInk" xmlns:wne="http://schemas.microsoft.com/office/word/2006/wordml" xmlns:wps="http://schemas.microsoft.com/office/word/2010/wordprocessingShape" mc:Ignorable="w14 w15 w16se w16cid wp14">
+<w:endnotes xmlns:wpc="http://schemas.microsoft.com/office/word/2010/wordprocessingCanvas" xmlns:cx="http://schemas.microsoft.com/office/drawing/2014/chartex" xmlns:cx1="http://schemas.microsoft.com/office/drawing/2015/9/8/chartex" xmlns:cx2="http://schemas.microsoft.com/office/drawing/2015/10/21/chartex" xmlns:cx3="http://schemas.microsoft.com/office/drawing/2016/5/9/chartex" xmlns:cx4="http://schemas.microsoft.com/office/drawing/2016/5/10/chartex" xmlns:cx5="http://schemas.microsoft.com/office/drawing/2016/5/11/chartex" xmlns:cx6="http://schemas.microsoft.com/office/drawing/2016/5/12/chartex" xmlns:cx7="http://schemas.microsoft.com/office/drawing/2016/5/13/chartex" xmlns:cx8="http://schemas.microsoft.com/office/drawing/2016/5/14/chartex" xmlns:mc="http://schemas.openxmlformats.org/markup-compatibility/2006" xmlns:aink="http://schemas.microsoft.com/office/drawing/2016/ink" xmlns:am3d="http://schemas.microsoft.com/office/drawing/2017/model3d" xmlns:o="urn:schemas-microsoft-com:office:office" xmlns:oel="http://schemas.microsoft.com/office/2019/extlst" xmlns:r="http://schemas.openxmlformats.org/officeDocument/2006/relationships" xmlns:m="http://schemas.openxmlformats.org/officeDocument/2006/math" xmlns:v="urn:schemas-microsoft-com:vml" xmlns:wp14="http://schemas.microsoft.com/office/word/2010/wordprocessingDrawing" xmlns:wp="http://schemas.openxmlformats.org/drawingml/2006/wordprocessingDrawing" xmlns:w10="urn:schemas-microsoft-com:office:word" xmlns:w="http://schemas.openxmlformats.org/wordprocessingml/2006/main" xmlns:w14="http://schemas.microsoft.com/office/word/2010/wordml" xmlns:w15="http://schemas.microsoft.com/office/word/2012/wordml" xmlns:w16cex="http://schemas.microsoft.com/office/word/2018/wordml/cex" xmlns:w16cid="http://schemas.microsoft.com/office/word/2016/wordml/cid" xmlns:w16="http://schemas.microsoft.com/office/word/2018/wordml" xmlns:w16sdtdh="http://schemas.microsoft.com/office/word/2020/wordml/sdtdatahash" xmlns:w16se="http://schemas.microsoft.com/office/word/2015/wordml/symex" xmlns:wpg="http://schemas.microsoft.com/office/word/2010/wordprocessingGroup" xmlns:wpi="http://schemas.microsoft.com/office/word/2010/wordprocessingInk" xmlns:wne="http://schemas.microsoft.com/office/word/2006/wordml" xmlns:wps="http://schemas.microsoft.com/office/word/2010/wordprocessingShape" mc:Ignorable="w14 w15 w16se w16cid w16 w16cex w16sdtdh wp14">
   <w:endnote w:type="separator" w:id="-1">
     <w:p>
       <w:pPr>
@@ -85,7 +125,7 @@
 </file>
 
 <file path=word/footnotes.xml><?xml version="1.0" encoding="utf-8"?>
-<w:footnotes xmlns:wpc="http://schemas.microsoft.com/office/word/2010/wordprocessingCanvas" xmlns:cx="http://schemas.microsoft.com/office/drawing/2014/chartex" xmlns:cx1="http://schemas.microsoft.com/office/drawing/2015/9/8/chartex" xmlns:cx2="http://schemas.microsoft.com/office/drawing/2015/10/21/chartex" xmlns:cx3="http://schemas.microsoft.com/office/drawing/2016/5/9/chartex" xmlns:cx4="http://schemas.microsoft.com/office/drawing/2016/5/10/chartex" xmlns:cx5="http://schemas.microsoft.com/office/drawing/2016/5/11/chartex" xmlns:cx6="http://schemas.microsoft.com/office/drawing/2016/5/12/chartex" xmlns:cx7="http://schemas.microsoft.com/office/drawing/2016/5/13/chartex" xmlns:cx8="http://schemas.microsoft.com/office/drawing/2016/5/14/chartex" xmlns:mc="http://schemas.openxmlformats.org/markup-compatibility/2006" xmlns:aink="http://schemas.microsoft.com/office/drawing/2016/ink" xmlns:am3d="http://schemas.microsoft.com/office/drawing/2017/model3d" xmlns:o="urn:schemas-microsoft-com:office:office" xmlns:r="http://schemas.openxmlformats.org/officeDocument/2006/relationships" xmlns:m="http://schemas.openxmlformats.org/officeDocument/2006/math" xmlns:v="urn:schemas-microsoft-com:vml" xmlns:wp14="http://schemas.microsoft.com/office/word/2010/wordprocessingDrawing" xmlns:wp="http://schemas.openxmlformats.org/drawingml/2006/wordprocessingDrawing" xmlns:w10="urn:schemas-microsoft-com:office:word" xmlns:w="http://schemas.openxmlformats.org/wordprocessingml/2006/main" xmlns:w14="http://schemas.microsoft.com/office/word/2010/wordml" xmlns:w15="http://schemas.microsoft.com/office/word/2012/wordml" xmlns:w16cid="http://schemas.microsoft.com/office/word/2016/wordml/cid" xmlns:w16se="http://schemas.microsoft.com/office/word/2015/wordml/symex" xmlns:wpg="http://schemas.microsoft.com/office/word/2010/wordprocessingGroup" xmlns:wpi="http://schemas.microsoft.com/office/word/2010/wordprocessingInk" xmlns:wne="http://schemas.microsoft.com/office/word/2006/wordml" xmlns:wps="http://schemas.microsoft.com/office/word/2010/wordprocessingShape" mc:Ignorable="w14 w15 w16se w16cid wp14">
+<w:footnotes xmlns:wpc="http://schemas.microsoft.com/office/word/2010/wordprocessingCanvas" xmlns:cx="http://schemas.microsoft.com/office/drawing/2014/chartex" xmlns:cx1="http://schemas.microsoft.com/office/drawing/2015/9/8/chartex" xmlns:cx2="http://schemas.microsoft.com/office/drawing/2015/10/21/chartex" xmlns:cx3="http://schemas.microsoft.com/office/drawing/2016/5/9/chartex" xmlns:cx4="http://schemas.microsoft.com/office/drawing/2016/5/10/chartex" xmlns:cx5="http://schemas.microsoft.com/office/drawing/2016/5/11/chartex" xmlns:cx6="http://schemas.microsoft.com/office/drawing/2016/5/12/chartex" xmlns:cx7="http://schemas.microsoft.com/office/drawing/2016/5/13/chartex" xmlns:cx8="http://schemas.microsoft.com/office/drawing/2016/5/14/chartex" xmlns:mc="http://schemas.openxmlformats.org/markup-compatibility/2006" xmlns:aink="http://schemas.microsoft.com/office/drawing/2016/ink" xmlns:am3d="http://schemas.microsoft.com/office/drawing/2017/model3d" xmlns:o="urn:schemas-microsoft-com:office:office" xmlns:oel="http://schemas.microsoft.com/office/2019/extlst" xmlns:r="http://schemas.openxmlformats.org/officeDocument/2006/relationships" xmlns:m="http://schemas.openxmlformats.org/officeDocument/2006/math" xmlns:v="urn:schemas-microsoft-com:vml" xmlns:wp14="http://schemas.microsoft.com/office/word/2010/wordprocessingDrawing" xmlns:wp="http://schemas.openxmlformats.org/drawingml/2006/wordprocessingDrawing" xmlns:w10="urn:schemas-microsoft-com:office:word" xmlns:w="http://schemas.openxmlformats.org/wordprocessingml/2006/main" xmlns:w14="http://schemas.microsoft.com/office/word/2010/wordml" xmlns:w15="http://schemas.microsoft.com/office/word/2012/wordml" xmlns:w16cex="http://schemas.microsoft.com/office/word/2018/wordml/cex" xmlns:w16cid="http://schemas.microsoft.com/office/word/2016/wordml/cid" xmlns:w16="http://schemas.microsoft.com/office/word/2018/wordml" xmlns:w16sdtdh="http://schemas.microsoft.com/office/word/2020/wordml/sdtdatahash" xmlns:w16se="http://schemas.microsoft.com/office/word/2015/wordml/symex" xmlns:wpg="http://schemas.microsoft.com/office/word/2010/wordprocessingGroup" xmlns:wpi="http://schemas.microsoft.com/office/word/2010/wordprocessingInk" xmlns:wne="http://schemas.microsoft.com/office/word/2006/wordml" xmlns:wps="http://schemas.microsoft.com/office/word/2010/wordprocessingShape" mc:Ignorable="w14 w15 w16se w16cid w16 w16cex w16sdtdh wp14">
   <w:footnote w:type="separator" w:id="-1">
     <w:p>
       <w:pPr>
@@ -110,7 +150,7 @@
 </file>
 
 <file path=word/header1.xml><?xml version="1.0" encoding="utf-8"?>
-<w:hdr xmlns:wpc="http://schemas.microsoft.com/office/word/2010/wordprocessingCanvas" xmlns:cx="http://schemas.microsoft.com/office/drawing/2014/chartex" xmlns:cx1="http://schemas.microsoft.com/office/drawing/2015/9/8/chartex" xmlns:cx2="http://schemas.microsoft.com/office/drawing/2015/10/21/chartex" xmlns:cx3="http://schemas.microsoft.com/office/drawing/2016/5/9/chartex" xmlns:cx4="http://schemas.microsoft.com/office/drawing/2016/5/10/chartex" xmlns:cx5="http://schemas.microsoft.com/office/drawing/2016/5/11/chartex" xmlns:cx6="http://schemas.microsoft.com/office/drawing/2016/5/12/chartex" xmlns:cx7="http://schemas.microsoft.com/office/drawing/2016/5/13/chartex" xmlns:cx8="http://schemas.microsoft.com/office/drawing/2016/5/14/chartex" xmlns:mc="http://schemas.openxmlformats.org/markup-compatibility/2006" xmlns:aink="http://schemas.microsoft.com/office/drawing/2016/ink" xmlns:am3d="http://schemas.microsoft.com/office/drawing/2017/model3d" xmlns:o="urn:schemas-microsoft-com:office:office" xmlns:r="http://schemas.openxmlformats.org/officeDocument/2006/relationships" xmlns:m="http://schemas.openxmlformats.org/officeDocument/2006/math" xmlns:v="urn:schemas-microsoft-com:vml" xmlns:wp14="http://schemas.microsoft.com/office/word/2010/wordprocessingDrawing" xmlns:wp="http://schemas.openxmlformats.org/drawingml/2006/wordprocessingDrawing" xmlns:w10="urn:schemas-microsoft-com:office:word" xmlns:w="http://schemas.openxmlformats.org/wordprocessingml/2006/main" xmlns:w14="http://schemas.microsoft.com/office/word/2010/wordml" xmlns:w15="http://schemas.microsoft.com/office/word/2012/wordml" xmlns:w16cid="http://schemas.microsoft.com/office/word/2016/wordml/cid" xmlns:w16se="http://schemas.microsoft.com/office/word/2015/wordml/symex" xmlns:wpg="http://schemas.microsoft.com/office/word/2010/wordprocessingGroup" xmlns:wpi="http://schemas.microsoft.com/office/word/2010/wordprocessingInk" xmlns:wne="http://schemas.microsoft.com/office/word/2006/wordml" xmlns:wps="http://schemas.microsoft.com/office/word/2010/wordprocessingShape" mc:Ignorable="w14 w15 w16se w16cid wp14">
+<w:hdr xmlns:wpc="http://schemas.microsoft.com/office/word/2010/wordprocessingCanvas" xmlns:cx="http://schemas.microsoft.com/office/drawing/2014/chartex" xmlns:cx1="http://schemas.microsoft.com/office/drawing/2015/9/8/chartex" xmlns:cx2="http://schemas.microsoft.com/office/drawing/2015/10/21/chartex" xmlns:cx3="http://schemas.microsoft.com/office/drawing/2016/5/9/chartex" xmlns:cx4="http://schemas.microsoft.com/office/drawing/2016/5/10/chartex" xmlns:cx5="http://schemas.microsoft.com/office/drawing/2016/5/11/chartex" xmlns:cx6="http://schemas.microsoft.com/office/drawing/2016/5/12/chartex" xmlns:cx7="http://schemas.microsoft.com/office/drawing/2016/5/13/chartex" xmlns:cx8="http://schemas.microsoft.com/office/drawing/2016/5/14/chartex" xmlns:mc="http://schemas.openxmlformats.org/markup-compatibility/2006" xmlns:aink="http://schemas.microsoft.com/office/drawing/2016/ink" xmlns:am3d="http://schemas.microsoft.com/office/drawing/2017/model3d" xmlns:o="urn:schemas-microsoft-com:office:office" xmlns:oel="http://schemas.microsoft.com/office/2019/extlst" xmlns:r="http://schemas.openxmlformats.org/officeDocument/2006/relationships" xmlns:m="http://schemas.openxmlformats.org/officeDocument/2006/math" xmlns:v="urn:schemas-microsoft-com:vml" xmlns:wp14="http://schemas.microsoft.com/office/word/2010/wordprocessingDrawing" xmlns:wp="http://schemas.openxmlformats.org/drawingml/2006/wordprocessingDrawing" xmlns:w10="urn:schemas-microsoft-com:office:word" xmlns:w="http://schemas.openxmlformats.org/wordprocessingml/2006/main" xmlns:w14="http://schemas.microsoft.com/office/word/2010/wordml" xmlns:w15="http://schemas.microsoft.com/office/word/2012/wordml" xmlns:w16cex="http://schemas.microsoft.com/office/word/2018/wordml/cex" xmlns:w16cid="http://schemas.microsoft.com/office/word/2016/wordml/cid" xmlns:w16="http://schemas.microsoft.com/office/word/2018/wordml" xmlns:w16sdtdh="http://schemas.microsoft.com/office/word/2020/wordml/sdtdatahash" xmlns:w16se="http://schemas.microsoft.com/office/word/2015/wordml/symex" xmlns:wpg="http://schemas.microsoft.com/office/word/2010/wordprocessingGroup" xmlns:wpi="http://schemas.microsoft.com/office/word/2010/wordprocessingInk" xmlns:wne="http://schemas.microsoft.com/office/word/2006/wordml" xmlns:wps="http://schemas.microsoft.com/office/word/2010/wordprocessingShape" mc:Ignorable="w14 w15 w16se w16cid w16 w16cex w16sdtdh wp14">
   <w:sdt>
     <w:sdtPr>
       <w:id w:val="-1318336367"/>
@@ -254,7 +294,7 @@
 </file>
 
 <file path=word/styles.xml><?xml version="1.0" encoding="utf-8"?>
-<w:styles xmlns:mc="http://schemas.openxmlformats.org/markup-compatibility/2006" xmlns:r="http://schemas.openxmlformats.org/officeDocument/2006/relationships" xmlns:w="http://schemas.openxmlformats.org/wordprocessingml/2006/main" xmlns:w14="http://schemas.microsoft.com/office/word/2010/wordml" xmlns:w15="http://schemas.microsoft.com/office/word/2012/wordml" xmlns:w16cid="http://schemas.microsoft.com/office/word/2016/wordml/cid" xmlns:w16se="http://schemas.microsoft.com/office/word/2015/wordml/symex" mc:Ignorable="w14 w15 w16se w16cid">
+<w:styles xmlns:mc="http://schemas.openxmlformats.org/markup-compatibility/2006" xmlns:r="http://schemas.openxmlformats.org/officeDocument/2006/relationships" xmlns:w="http://schemas.openxmlformats.org/wordprocessingml/2006/main" xmlns:w14="http://schemas.microsoft.com/office/word/2010/wordml" xmlns:w15="http://schemas.microsoft.com/office/word/2012/wordml" xmlns:w16cex="http://schemas.microsoft.com/office/word/2018/wordml/cex" xmlns:w16cid="http://schemas.microsoft.com/office/word/2016/wordml/cid" xmlns:w16="http://schemas.microsoft.com/office/word/2018/wordml" xmlns:w16sdtdh="http://schemas.microsoft.com/office/word/2020/wordml/sdtdatahash" xmlns:w16se="http://schemas.microsoft.com/office/word/2015/wordml/symex" mc:Ignorable="w14 w15 w16se w16cid w16 w16cex w16sdtdh">
   <w:docDefaults>
     <w:rPrDefault>
       <w:rPr>
@@ -270,7 +310,7 @@
       </w:pPr>
     </w:pPrDefault>
   </w:docDefaults>
-  <w:latentStyles w:defLockedState="0" w:defUIPriority="99" w:defSemiHidden="0" w:defUnhideWhenUsed="0" w:defQFormat="0" w:count="375">
+  <w:latentStyles w:defLockedState="0" w:defUIPriority="99" w:defSemiHidden="0" w:defUnhideWhenUsed="0" w:defQFormat="0" w:count="376">
     <w:lsdException w:name="Normal" w:uiPriority="0" w:qFormat="1"/>
     <w:lsdException w:name="heading 1" w:uiPriority="9" w:qFormat="1"/>
     <w:lsdException w:name="heading 2" w:semiHidden="1" w:uiPriority="9" w:unhideWhenUsed="1" w:qFormat="1"/>
@@ -646,6 +686,7 @@
     <w:lsdException w:name="Smart Hyperlink" w:semiHidden="1" w:unhideWhenUsed="1"/>
     <w:lsdException w:name="Hashtag" w:semiHidden="1" w:unhideWhenUsed="1"/>
     <w:lsdException w:name="Unresolved Mention" w:semiHidden="1" w:unhideWhenUsed="1"/>
+    <w:lsdException w:name="Smart Link" w:semiHidden="1" w:unhideWhenUsed="1"/>
   </w:latentStyles>
   <w:style w:type="paragraph" w:default="1" w:styleId="Normal">
     <w:name w:val="Normal"/>

</xml_diff>